<commit_message>
2022 Reg Update 2
CV Corrected
</commit_message>
<xml_diff>
--- a/files/HanHao_CV.docx
+++ b/files/HanHao_CV.docx
@@ -29,12 +29,6 @@
       </w:pPr>
       <w:r>
         <w:rPr>
-          <w:rFonts w:ascii="Cambria" w:hAnsi="Cambria" w:cs="Cambria"/>
-        </w:rPr>
-        <w:t xml:space="preserve">Add: </w:t>
-      </w:r>
-      <w:r>
-        <w:rPr>
           <w:rFonts w:ascii="Cambria" w:hAnsi="Cambria" w:cs="Cambria" w:hint="eastAsia"/>
         </w:rPr>
         <w:t>150</w:t>
@@ -76,14 +70,12 @@
         </w:rPr>
         <w:t xml:space="preserve"> </w:t>
       </w:r>
-      <w:proofErr w:type="spellStart"/>
       <w:r>
         <w:rPr>
           <w:rFonts w:ascii="Cambria" w:hAnsi="Cambria" w:cs="Cambria"/>
         </w:rPr>
-        <w:t>st.</w:t>
-      </w:r>
-      <w:proofErr w:type="spellEnd"/>
+        <w:t>St.</w:t>
+      </w:r>
       <w:r>
         <w:rPr>
           <w:rFonts w:ascii="Cambria" w:hAnsi="Cambria" w:cs="Cambria"/>
@@ -109,20 +101,13 @@
           <w:rFonts w:ascii="Cambria" w:hAnsi="Cambria" w:cs="Cambria"/>
           <w:szCs w:val="21"/>
         </w:rPr>
-        <w:t xml:space="preserve">Phone: (619)576-7696 </w:t>
+        <w:t xml:space="preserve"> (619)576-7696 </w:t>
       </w:r>
       <w:r>
         <w:rPr>
           <w:rFonts w:ascii="Cambria" w:hAnsi="Cambria" w:cs="Cambria"/>
-          <w:szCs w:val="21"/>
-        </w:rPr>
-        <w:t>E-mail:</w:t>
-      </w:r>
-      <w:r>
-        <w:rPr>
-          <w:rFonts w:ascii="Cambria" w:hAnsi="Cambria" w:cs="Cambria"/>
-        </w:rPr>
-        <w:t xml:space="preserve"> </w:t>
+        </w:rPr>
+        <w:t xml:space="preserve">| </w:t>
       </w:r>
       <w:hyperlink r:id="rId10" w:history="1">
         <w:r>
@@ -212,7 +197,7 @@
           <w:sz w:val="24"/>
           <w:szCs w:val="24"/>
         </w:rPr>
-        <w:t>Ph. D. in Applied Cognitive Psychology,</w:t>
+        <w:t>Ph.D. in Applied Cognitive Psychology</w:t>
       </w:r>
       <w:r>
         <w:rPr>
@@ -230,7 +215,39 @@
           <w:sz w:val="24"/>
           <w:szCs w:val="24"/>
         </w:rPr>
-        <w:t>Expected Graduation in 202</w:t>
+        <w:t>Expected</w:t>
+      </w:r>
+      <w:r>
+        <w:rPr>
+          <w:rFonts w:ascii="Times New Roman" w:hAnsi="Times New Roman"/>
+          <w:sz w:val="24"/>
+          <w:szCs w:val="24"/>
+        </w:rPr>
+        <w:t xml:space="preserve"> 0</w:t>
+      </w:r>
+      <w:r>
+        <w:rPr>
+          <w:rFonts w:ascii="Times New Roman" w:hAnsi="Times New Roman"/>
+          <w:sz w:val="24"/>
+          <w:szCs w:val="24"/>
+        </w:rPr>
+        <w:t>7</w:t>
+      </w:r>
+      <w:r>
+        <w:rPr>
+          <w:rFonts w:ascii="Times New Roman" w:hAnsi="Times New Roman"/>
+          <w:sz w:val="24"/>
+          <w:szCs w:val="24"/>
+        </w:rPr>
+        <w:t>/</w:t>
+      </w:r>
+      <w:r>
+        <w:rPr>
+          <w:rFonts w:ascii="Times New Roman" w:hAnsi="Times New Roman"/>
+          <w:sz w:val="24"/>
+          <w:szCs w:val="24"/>
+        </w:rPr>
+        <w:t>202</w:t>
       </w:r>
       <w:r>
         <w:rPr>
@@ -240,9 +257,73 @@
         </w:rPr>
         <w:t>2</w:t>
       </w:r>
-      <w:r>
-        <w:rPr>
-          <w:rFonts w:ascii="Times New Roman" w:hAnsi="Times New Roman"/>
+    </w:p>
+    <w:p>
+      <w:pPr>
+        <w:spacing w:line="276" w:lineRule="auto"/>
+        <w:jc w:val="right"/>
+        <w:rPr>
+          <w:rFonts w:ascii="Times New Roman" w:hAnsi="Times New Roman"/>
+          <w:b/>
+          <w:bCs/>
+          <w:sz w:val="24"/>
+          <w:szCs w:val="24"/>
+        </w:rPr>
+      </w:pPr>
+      <w:r>
+        <w:rPr>
+          <w:rFonts w:ascii="Times New Roman" w:hAnsi="Times New Roman"/>
+          <w:bCs/>
+          <w:sz w:val="24"/>
+          <w:szCs w:val="24"/>
+        </w:rPr>
+        <w:t>Claremont Graduate University</w:t>
+      </w:r>
+      <w:r>
+        <w:rPr>
+          <w:rFonts w:ascii="Times New Roman" w:hAnsi="Times New Roman"/>
+          <w:sz w:val="24"/>
+          <w:szCs w:val="24"/>
+        </w:rPr>
+        <w:t xml:space="preserve">, </w:t>
+      </w:r>
+      <w:r>
+        <w:rPr>
+          <w:rFonts w:ascii="Times New Roman" w:hAnsi="Times New Roman"/>
+          <w:i/>
+          <w:iCs/>
+          <w:sz w:val="24"/>
+          <w:szCs w:val="24"/>
+        </w:rPr>
+        <w:t>Claremont, CA</w:t>
+      </w:r>
+    </w:p>
+    <w:p>
+      <w:pPr>
+        <w:spacing w:line="276" w:lineRule="auto"/>
+        <w:jc w:val="left"/>
+        <w:rPr>
+          <w:rFonts w:ascii="Times New Roman" w:hAnsi="Times New Roman"/>
+          <w:bCs/>
+          <w:sz w:val="24"/>
+          <w:szCs w:val="24"/>
+        </w:rPr>
+      </w:pPr>
+      <w:r>
+        <w:rPr>
+          <w:rFonts w:ascii="Times New Roman" w:hAnsi="Times New Roman"/>
+          <w:b/>
+          <w:bCs/>
+          <w:sz w:val="24"/>
+          <w:szCs w:val="24"/>
+        </w:rPr>
+        <w:t>M.A. in Positive Organizational Psychology and Evaluation</w:t>
+      </w:r>
+      <w:r>
+        <w:rPr>
+          <w:rFonts w:ascii="Times New Roman" w:hAnsi="Times New Roman"/>
+          <w:b/>
+          <w:bCs/>
           <w:sz w:val="24"/>
           <w:szCs w:val="24"/>
         </w:rPr>
@@ -251,31 +332,39 @@
       <w:r>
         <w:rPr>
           <w:rFonts w:ascii="Times New Roman" w:hAnsi="Times New Roman"/>
-          <w:sz w:val="24"/>
-          <w:szCs w:val="24"/>
-        </w:rPr>
-        <w:t>Summer</w:t>
-      </w:r>
-    </w:p>
-    <w:p>
-      <w:pPr>
-        <w:spacing w:line="276" w:lineRule="auto"/>
-        <w:ind w:firstLine="720"/>
-        <w:jc w:val="left"/>
-        <w:rPr>
-          <w:rFonts w:ascii="Times New Roman" w:hAnsi="Times New Roman"/>
-          <w:sz w:val="24"/>
-          <w:szCs w:val="24"/>
-        </w:rPr>
-      </w:pPr>
-      <w:r>
-        <w:rPr>
-          <w:rFonts w:ascii="Times New Roman" w:hAnsi="Times New Roman"/>
-          <w:bCs/>
-          <w:sz w:val="24"/>
-          <w:szCs w:val="24"/>
-        </w:rPr>
-        <w:t>Department of Psychology</w:t>
+          <w:bCs/>
+          <w:sz w:val="24"/>
+          <w:szCs w:val="24"/>
+        </w:rPr>
+        <w:t>05/2</w:t>
+      </w:r>
+      <w:r>
+        <w:rPr>
+          <w:rFonts w:ascii="Times New Roman" w:hAnsi="Times New Roman"/>
+          <w:sz w:val="24"/>
+          <w:szCs w:val="24"/>
+        </w:rPr>
+        <w:t>017</w:t>
+      </w:r>
+    </w:p>
+    <w:p>
+      <w:pPr>
+        <w:spacing w:line="276" w:lineRule="auto"/>
+        <w:jc w:val="right"/>
+        <w:rPr>
+          <w:rFonts w:ascii="Times New Roman" w:hAnsi="Times New Roman"/>
+          <w:sz w:val="24"/>
+          <w:szCs w:val="24"/>
+        </w:rPr>
+      </w:pPr>
+      <w:r>
+        <w:rPr>
+          <w:rFonts w:ascii="Times New Roman" w:hAnsi="Times New Roman"/>
+          <w:bCs/>
+          <w:sz w:val="24"/>
+          <w:szCs w:val="24"/>
+        </w:rPr>
+        <w:t>Claremont Graduate University</w:t>
       </w:r>
       <w:r>
         <w:rPr>
@@ -288,45 +377,54 @@
       <w:r>
         <w:rPr>
           <w:rFonts w:ascii="Times New Roman" w:hAnsi="Times New Roman"/>
-          <w:bCs/>
-          <w:sz w:val="24"/>
-          <w:szCs w:val="24"/>
-        </w:rPr>
-        <w:t>Claremont Graduate University</w:t>
-      </w:r>
-      <w:r>
-        <w:rPr>
-          <w:rFonts w:ascii="Times New Roman" w:hAnsi="Times New Roman"/>
-          <w:sz w:val="24"/>
-          <w:szCs w:val="24"/>
-        </w:rPr>
-        <w:t>, Claremont, CA</w:t>
-      </w:r>
-    </w:p>
-    <w:p>
-      <w:pPr>
-        <w:spacing w:line="276" w:lineRule="auto"/>
-        <w:jc w:val="left"/>
-        <w:rPr>
-          <w:rFonts w:ascii="Times New Roman" w:hAnsi="Times New Roman"/>
-          <w:sz w:val="24"/>
-          <w:szCs w:val="24"/>
-        </w:rPr>
-      </w:pPr>
-      <w:r>
-        <w:rPr>
-          <w:rFonts w:ascii="Times New Roman" w:hAnsi="Times New Roman"/>
-          <w:b/>
-          <w:bCs/>
-          <w:sz w:val="24"/>
-          <w:szCs w:val="24"/>
-        </w:rPr>
-        <w:t>M. A. in Positive Organizational Psychology and Evaluation</w:t>
-      </w:r>
-      <w:r>
-        <w:rPr>
-          <w:rFonts w:ascii="Times New Roman" w:hAnsi="Times New Roman"/>
-          <w:bCs/>
+          <w:i/>
+          <w:iCs/>
+          <w:sz w:val="24"/>
+          <w:szCs w:val="24"/>
+        </w:rPr>
+        <w:t>Claremont, CA</w:t>
+      </w:r>
+    </w:p>
+    <w:p>
+      <w:pPr>
+        <w:spacing w:line="276" w:lineRule="auto"/>
+        <w:jc w:val="left"/>
+        <w:rPr>
+          <w:rFonts w:ascii="Times New Roman" w:hAnsi="Times New Roman"/>
+          <w:sz w:val="24"/>
+          <w:szCs w:val="24"/>
+        </w:rPr>
+      </w:pPr>
+      <w:r>
+        <w:rPr>
+          <w:rFonts w:ascii="Times New Roman" w:hAnsi="Times New Roman"/>
+          <w:b/>
+          <w:sz w:val="24"/>
+          <w:szCs w:val="24"/>
+        </w:rPr>
+        <w:t>B.S</w:t>
+      </w:r>
+      <w:r>
+        <w:rPr>
+          <w:rFonts w:ascii="Times New Roman" w:hAnsi="Times New Roman" w:hint="eastAsia"/>
+          <w:b/>
+          <w:sz w:val="24"/>
+          <w:szCs w:val="24"/>
+        </w:rPr>
+        <w:t>c</w:t>
+      </w:r>
+      <w:r>
+        <w:rPr>
+          <w:rFonts w:ascii="Times New Roman" w:hAnsi="Times New Roman"/>
+          <w:b/>
+          <w:sz w:val="24"/>
+          <w:szCs w:val="24"/>
+        </w:rPr>
+        <w:t>. in Psychology</w:t>
+      </w:r>
+      <w:r>
+        <w:rPr>
+          <w:rFonts w:ascii="Times New Roman" w:hAnsi="Times New Roman"/>
           <w:sz w:val="24"/>
           <w:szCs w:val="24"/>
         </w:rPr>
@@ -335,111 +433,10 @@
       <w:r>
         <w:rPr>
           <w:rFonts w:ascii="Times New Roman" w:hAnsi="Times New Roman"/>
-          <w:bCs/>
-          <w:sz w:val="24"/>
-          <w:szCs w:val="24"/>
-        </w:rPr>
-        <w:t>2</w:t>
-      </w:r>
-      <w:r>
-        <w:rPr>
-          <w:rFonts w:ascii="Times New Roman" w:hAnsi="Times New Roman"/>
-          <w:sz w:val="24"/>
-          <w:szCs w:val="24"/>
-        </w:rPr>
-        <w:t>017</w:t>
-      </w:r>
-      <w:r>
-        <w:rPr>
-          <w:rFonts w:ascii="Times New Roman" w:hAnsi="Times New Roman"/>
-          <w:sz w:val="24"/>
-          <w:szCs w:val="24"/>
-        </w:rPr>
-        <w:t xml:space="preserve"> Spring</w:t>
-      </w:r>
-    </w:p>
-    <w:p>
-      <w:pPr>
-        <w:spacing w:line="276" w:lineRule="auto"/>
-        <w:ind w:firstLine="720"/>
-        <w:jc w:val="left"/>
-        <w:rPr>
-          <w:rFonts w:ascii="Times New Roman" w:hAnsi="Times New Roman"/>
-          <w:sz w:val="24"/>
-          <w:szCs w:val="24"/>
-        </w:rPr>
-      </w:pPr>
-      <w:r>
-        <w:rPr>
-          <w:rFonts w:ascii="Times New Roman" w:hAnsi="Times New Roman"/>
-          <w:bCs/>
-          <w:sz w:val="24"/>
-          <w:szCs w:val="24"/>
-        </w:rPr>
-        <w:t xml:space="preserve">Department of Psychology, </w:t>
-      </w:r>
-      <w:r>
-        <w:rPr>
-          <w:rFonts w:ascii="Times New Roman" w:hAnsi="Times New Roman"/>
-          <w:bCs/>
-          <w:sz w:val="24"/>
-          <w:szCs w:val="24"/>
-        </w:rPr>
-        <w:t>Claremont Graduate University</w:t>
-      </w:r>
-      <w:r>
-        <w:rPr>
-          <w:rFonts w:ascii="Times New Roman" w:hAnsi="Times New Roman"/>
-          <w:sz w:val="24"/>
-          <w:szCs w:val="24"/>
-        </w:rPr>
-        <w:t>, Claremont, CA</w:t>
-      </w:r>
-    </w:p>
-    <w:p>
-      <w:pPr>
-        <w:spacing w:line="276" w:lineRule="auto"/>
-        <w:jc w:val="left"/>
-        <w:rPr>
-          <w:rFonts w:ascii="Times New Roman" w:hAnsi="Times New Roman"/>
-          <w:sz w:val="24"/>
-          <w:szCs w:val="24"/>
-        </w:rPr>
-      </w:pPr>
-      <w:r>
-        <w:rPr>
-          <w:rFonts w:ascii="Times New Roman" w:hAnsi="Times New Roman"/>
-          <w:b/>
-          <w:sz w:val="24"/>
-          <w:szCs w:val="24"/>
-        </w:rPr>
-        <w:t>B.S</w:t>
-      </w:r>
-      <w:r>
-        <w:rPr>
-          <w:rFonts w:ascii="Times New Roman" w:hAnsi="Times New Roman" w:hint="eastAsia"/>
-          <w:b/>
-          <w:sz w:val="24"/>
-          <w:szCs w:val="24"/>
-        </w:rPr>
-        <w:t>c</w:t>
-      </w:r>
-      <w:r>
-        <w:rPr>
-          <w:rFonts w:ascii="Times New Roman" w:hAnsi="Times New Roman"/>
-          <w:b/>
-          <w:sz w:val="24"/>
-          <w:szCs w:val="24"/>
-        </w:rPr>
-        <w:t>. in Psychology</w:t>
-      </w:r>
-      <w:r>
-        <w:rPr>
-          <w:rFonts w:ascii="Times New Roman" w:hAnsi="Times New Roman"/>
-          <w:sz w:val="24"/>
-          <w:szCs w:val="24"/>
-        </w:rPr>
-        <w:t xml:space="preserve">, </w:t>
+          <w:sz w:val="24"/>
+          <w:szCs w:val="24"/>
+        </w:rPr>
+        <w:t>05/</w:t>
       </w:r>
       <w:r>
         <w:rPr>
@@ -453,37 +450,30 @@
     <w:p>
       <w:pPr>
         <w:spacing w:line="276" w:lineRule="auto"/>
-        <w:ind w:firstLine="720"/>
-        <w:jc w:val="left"/>
-        <w:rPr>
-          <w:rFonts w:ascii="Times New Roman" w:hAnsi="Times New Roman"/>
-          <w:sz w:val="24"/>
-          <w:szCs w:val="24"/>
-        </w:rPr>
-      </w:pPr>
-      <w:r>
-        <w:rPr>
-          <w:rFonts w:ascii="Times New Roman" w:hAnsi="Times New Roman"/>
-          <w:sz w:val="24"/>
-          <w:szCs w:val="24"/>
-        </w:rPr>
-        <w:t>Department of Psychology and Behavioral Science</w:t>
-      </w:r>
-      <w:r>
-        <w:rPr>
-          <w:rFonts w:ascii="Times New Roman" w:hAnsi="Times New Roman"/>
-          <w:sz w:val="24"/>
-          <w:szCs w:val="24"/>
-        </w:rPr>
-        <w:t xml:space="preserve">, </w:t>
-      </w:r>
-      <w:r>
-        <w:rPr>
-          <w:rFonts w:ascii="Times New Roman" w:hAnsi="Times New Roman"/>
-          <w:sz w:val="24"/>
-          <w:szCs w:val="24"/>
-        </w:rPr>
-        <w:t>Zhejiang University, Hangzhou, China</w:t>
+        <w:jc w:val="right"/>
+        <w:rPr>
+          <w:rFonts w:ascii="Times New Roman" w:hAnsi="Times New Roman"/>
+          <w:sz w:val="24"/>
+          <w:szCs w:val="24"/>
+        </w:rPr>
+      </w:pPr>
+      <w:r>
+        <w:rPr>
+          <w:rFonts w:ascii="Times New Roman" w:hAnsi="Times New Roman"/>
+          <w:sz w:val="24"/>
+          <w:szCs w:val="24"/>
+        </w:rPr>
+        <w:t xml:space="preserve">Zhejiang University, </w:t>
+      </w:r>
+      <w:r>
+        <w:rPr>
+          <w:rFonts w:ascii="Times New Roman" w:hAnsi="Times New Roman"/>
+          <w:i/>
+          <w:iCs/>
+          <w:sz w:val="24"/>
+          <w:szCs w:val="24"/>
+        </w:rPr>
+        <w:t>Hangzhou, China</w:t>
       </w:r>
     </w:p>
     <w:p>
@@ -701,7 +691,7 @@
           <w:sz w:val="24"/>
           <w:szCs w:val="24"/>
         </w:rPr>
-        <w:t>M. A. Researcher in Positive Organizational Psychology Program, 09/2015 – 05/2017</w:t>
+        <w:t>M.A. Researcher in Positive Organizational Psychology Program, 09/2015 – 05/2017</w:t>
       </w:r>
     </w:p>
     <w:p>
@@ -922,27 +912,7 @@
           <w:sz w:val="24"/>
           <w:szCs w:val="24"/>
         </w:rPr>
-        <w:t xml:space="preserve">Dr. </w:t>
-      </w:r>
-      <w:proofErr w:type="spellStart"/>
-      <w:r>
-        <w:rPr>
-          <w:rFonts w:ascii="Times New Roman" w:hAnsi="Times New Roman"/>
-          <w:bCs/>
-          <w:sz w:val="24"/>
-          <w:szCs w:val="24"/>
-        </w:rPr>
-        <w:t>Qiong</w:t>
-      </w:r>
-      <w:proofErr w:type="spellEnd"/>
-      <w:r>
-        <w:rPr>
-          <w:rFonts w:ascii="Times New Roman" w:hAnsi="Times New Roman"/>
-          <w:bCs/>
-          <w:sz w:val="24"/>
-          <w:szCs w:val="24"/>
-        </w:rPr>
-        <w:t xml:space="preserve"> Zhang</w:t>
+        <w:t>Dr. Qiong Zhang</w:t>
       </w:r>
     </w:p>
     <w:p>
@@ -1038,27 +1008,7 @@
           <w:sz w:val="24"/>
           <w:szCs w:val="24"/>
         </w:rPr>
-        <w:t xml:space="preserve">Dr. </w:t>
-      </w:r>
-      <w:proofErr w:type="spellStart"/>
-      <w:r>
-        <w:rPr>
-          <w:rFonts w:ascii="Times New Roman" w:hAnsi="Times New Roman"/>
-          <w:bCs/>
-          <w:sz w:val="24"/>
-          <w:szCs w:val="24"/>
-        </w:rPr>
-        <w:t>Qiong</w:t>
-      </w:r>
-      <w:proofErr w:type="spellEnd"/>
-      <w:r>
-        <w:rPr>
-          <w:rFonts w:ascii="Times New Roman" w:hAnsi="Times New Roman"/>
-          <w:bCs/>
-          <w:sz w:val="24"/>
-          <w:szCs w:val="24"/>
-        </w:rPr>
-        <w:t xml:space="preserve"> Zhang</w:t>
+        <w:t>Dr. Qiong Zhang</w:t>
       </w:r>
     </w:p>
     <w:p>
@@ -1214,25 +1164,7 @@
           <w:sz w:val="24"/>
           <w:szCs w:val="24"/>
         </w:rPr>
-        <w:t xml:space="preserve">PSYCH 315 E Multilevel Modeling, 2020..................... Instructor: Dr. </w:t>
-      </w:r>
-      <w:proofErr w:type="spellStart"/>
-      <w:r>
-        <w:rPr>
-          <w:rFonts w:ascii="Times New Roman" w:hAnsi="Times New Roman"/>
-          <w:sz w:val="24"/>
-          <w:szCs w:val="24"/>
-        </w:rPr>
-        <w:t>Seong</w:t>
-      </w:r>
-      <w:proofErr w:type="spellEnd"/>
-      <w:r>
-        <w:rPr>
-          <w:rFonts w:ascii="Times New Roman" w:hAnsi="Times New Roman"/>
-          <w:sz w:val="24"/>
-          <w:szCs w:val="24"/>
-        </w:rPr>
-        <w:t>-Hyeon Kim</w:t>
+        <w:t>PSYCH 315 E Multilevel Modeling, 2020..................... Instructor: Dr. Seong-Hyeon Kim</w:t>
       </w:r>
     </w:p>
     <w:p>
@@ -1448,32 +1380,76 @@
           <w:sz w:val="24"/>
           <w:szCs w:val="24"/>
         </w:rPr>
+        <w:t xml:space="preserve">PSYCH 315 H </w:t>
+      </w:r>
+      <w:r>
+        <w:rPr>
+          <w:rFonts w:ascii="Times New Roman" w:hAnsi="Times New Roman"/>
+          <w:sz w:val="24"/>
+          <w:szCs w:val="24"/>
+        </w:rPr>
+        <w:t xml:space="preserve">Structural Equation Modeling, </w:t>
+      </w:r>
+      <w:r>
+        <w:rPr>
+          <w:rFonts w:ascii="Times New Roman" w:hAnsi="Times New Roman"/>
+          <w:sz w:val="24"/>
+          <w:szCs w:val="24"/>
+        </w:rPr>
+        <w:t xml:space="preserve">2017 ….... </w:t>
+      </w:r>
+      <w:r>
+        <w:rPr>
+          <w:rFonts w:ascii="Times New Roman" w:hAnsi="Times New Roman"/>
+          <w:sz w:val="24"/>
+          <w:szCs w:val="24"/>
+        </w:rPr>
+        <w:t>Instructor: Dr. Andrew Conway</w:t>
+      </w:r>
+    </w:p>
+    <w:p>
+      <w:pPr>
+        <w:spacing w:line="276" w:lineRule="auto"/>
+        <w:ind w:firstLine="720"/>
+        <w:jc w:val="left"/>
+        <w:rPr>
+          <w:rFonts w:ascii="Times New Roman" w:hAnsi="Times New Roman"/>
+          <w:sz w:val="24"/>
+          <w:szCs w:val="24"/>
+        </w:rPr>
+      </w:pPr>
+      <w:r>
+        <w:rPr>
+          <w:rFonts w:ascii="Times New Roman" w:hAnsi="Times New Roman"/>
+          <w:sz w:val="24"/>
+          <w:szCs w:val="24"/>
+        </w:rPr>
         <w:lastRenderedPageBreak/>
-        <w:t xml:space="preserve">PSYCH 315 H </w:t>
-      </w:r>
-      <w:r>
-        <w:rPr>
-          <w:rFonts w:ascii="Times New Roman" w:hAnsi="Times New Roman"/>
-          <w:sz w:val="24"/>
-          <w:szCs w:val="24"/>
-        </w:rPr>
-        <w:t xml:space="preserve">Structural Equation Modeling, </w:t>
-      </w:r>
-      <w:r>
-        <w:rPr>
-          <w:rFonts w:ascii="Times New Roman" w:hAnsi="Times New Roman"/>
-          <w:sz w:val="24"/>
-          <w:szCs w:val="24"/>
-        </w:rPr>
-        <w:t xml:space="preserve">2017 ….... </w:t>
-      </w:r>
-      <w:r>
-        <w:rPr>
-          <w:rFonts w:ascii="Times New Roman" w:hAnsi="Times New Roman"/>
-          <w:sz w:val="24"/>
-          <w:szCs w:val="24"/>
-        </w:rPr>
-        <w:t>Instructor: Dr. Andrew Conway</w:t>
+        <w:t xml:space="preserve">PSYCH 308 A </w:t>
+      </w:r>
+      <w:r>
+        <w:rPr>
+          <w:rFonts w:ascii="Times New Roman" w:hAnsi="Times New Roman"/>
+          <w:sz w:val="24"/>
+          <w:szCs w:val="24"/>
+        </w:rPr>
+        <w:t>Intermediate Statistics, 2016.…………</w:t>
+      </w:r>
+      <w:r>
+        <w:rPr>
+          <w:rFonts w:ascii="Times New Roman" w:hAnsi="Times New Roman"/>
+          <w:sz w:val="24"/>
+          <w:szCs w:val="24"/>
+        </w:rPr>
+        <w:t>..</w:t>
+      </w:r>
+      <w:r>
+        <w:rPr>
+          <w:rFonts w:ascii="Times New Roman" w:hAnsi="Times New Roman"/>
+          <w:sz w:val="24"/>
+          <w:szCs w:val="24"/>
+        </w:rPr>
+        <w:t>…... Instructor: Dr. Kathy Pezdek</w:t>
       </w:r>
     </w:p>
     <w:p>
@@ -1493,52 +1469,64 @@
           <w:sz w:val="24"/>
           <w:szCs w:val="24"/>
         </w:rPr>
-        <w:t xml:space="preserve">PSYCH 308 A </w:t>
-      </w:r>
-      <w:r>
-        <w:rPr>
-          <w:rFonts w:ascii="Times New Roman" w:hAnsi="Times New Roman"/>
-          <w:sz w:val="24"/>
-          <w:szCs w:val="24"/>
-        </w:rPr>
-        <w:t>Intermediate Statistics, 2016.………</w:t>
-      </w:r>
-      <w:proofErr w:type="gramStart"/>
-      <w:r>
-        <w:rPr>
-          <w:rFonts w:ascii="Times New Roman" w:hAnsi="Times New Roman"/>
-          <w:sz w:val="24"/>
-          <w:szCs w:val="24"/>
-        </w:rPr>
-        <w:t>…</w:t>
-      </w:r>
-      <w:r>
-        <w:rPr>
-          <w:rFonts w:ascii="Times New Roman" w:hAnsi="Times New Roman"/>
-          <w:sz w:val="24"/>
-          <w:szCs w:val="24"/>
-        </w:rPr>
-        <w:t>..</w:t>
-      </w:r>
-      <w:proofErr w:type="gramEnd"/>
-      <w:r>
-        <w:rPr>
-          <w:rFonts w:ascii="Times New Roman" w:hAnsi="Times New Roman"/>
-          <w:sz w:val="24"/>
-          <w:szCs w:val="24"/>
-        </w:rPr>
-        <w:t xml:space="preserve">…... Instructor: Dr. Kathy </w:t>
-      </w:r>
-      <w:proofErr w:type="spellStart"/>
-      <w:r>
-        <w:rPr>
-          <w:rFonts w:ascii="Times New Roman" w:hAnsi="Times New Roman"/>
-          <w:sz w:val="24"/>
-          <w:szCs w:val="24"/>
-        </w:rPr>
-        <w:t>Pezdek</w:t>
-      </w:r>
-      <w:proofErr w:type="spellEnd"/>
+        <w:t xml:space="preserve">PSYCH 308 B </w:t>
+      </w:r>
+      <w:r>
+        <w:rPr>
+          <w:rFonts w:ascii="Times New Roman" w:hAnsi="Times New Roman"/>
+          <w:sz w:val="24"/>
+          <w:szCs w:val="24"/>
+        </w:rPr>
+        <w:t>ANOVA</w:t>
+      </w:r>
+      <w:r>
+        <w:rPr>
+          <w:rFonts w:ascii="Times New Roman" w:hAnsi="Times New Roman"/>
+          <w:sz w:val="24"/>
+          <w:szCs w:val="24"/>
+        </w:rPr>
+        <w:t>, 2016</w:t>
+      </w:r>
+      <w:r>
+        <w:rPr>
+          <w:rFonts w:ascii="Times New Roman" w:hAnsi="Times New Roman"/>
+          <w:sz w:val="24"/>
+          <w:szCs w:val="24"/>
+        </w:rPr>
+        <w:t>…..</w:t>
+      </w:r>
+      <w:r>
+        <w:rPr>
+          <w:rFonts w:ascii="Times New Roman" w:hAnsi="Times New Roman"/>
+          <w:sz w:val="24"/>
+          <w:szCs w:val="24"/>
+        </w:rPr>
+        <w:t>.</w:t>
+      </w:r>
+      <w:r>
+        <w:rPr>
+          <w:rFonts w:ascii="Times New Roman" w:hAnsi="Times New Roman"/>
+          <w:sz w:val="24"/>
+          <w:szCs w:val="24"/>
+        </w:rPr>
+        <w:t>.</w:t>
+      </w:r>
+      <w:r>
+        <w:rPr>
+          <w:rFonts w:ascii="Times New Roman" w:hAnsi="Times New Roman"/>
+          <w:sz w:val="24"/>
+          <w:szCs w:val="24"/>
+        </w:rPr>
+        <w:t>....................................</w:t>
+      </w:r>
+      <w:r>
+        <w:rPr>
+          <w:rFonts w:ascii="Times New Roman" w:hAnsi="Times New Roman"/>
+          <w:sz w:val="24"/>
+          <w:szCs w:val="24"/>
+        </w:rPr>
+        <w:t xml:space="preserve"> Instructor: Dr. Andrew Conway</w:t>
+      </w:r>
     </w:p>
     <w:p>
       <w:pPr>
@@ -1557,23 +1545,23 @@
           <w:sz w:val="24"/>
           <w:szCs w:val="24"/>
         </w:rPr>
-        <w:t xml:space="preserve">PSYCH 308 B </w:t>
-      </w:r>
-      <w:r>
-        <w:rPr>
-          <w:rFonts w:ascii="Times New Roman" w:hAnsi="Times New Roman"/>
-          <w:sz w:val="24"/>
-          <w:szCs w:val="24"/>
-        </w:rPr>
-        <w:t>ANOVA</w:t>
-      </w:r>
-      <w:r>
-        <w:rPr>
-          <w:rFonts w:ascii="Times New Roman" w:hAnsi="Times New Roman"/>
-          <w:sz w:val="24"/>
-          <w:szCs w:val="24"/>
-        </w:rPr>
-        <w:t>, 2016</w:t>
+        <w:t xml:space="preserve">PSYCH 308 C </w:t>
+      </w:r>
+      <w:r>
+        <w:rPr>
+          <w:rFonts w:ascii="Times New Roman" w:hAnsi="Times New Roman"/>
+          <w:sz w:val="24"/>
+          <w:szCs w:val="24"/>
+        </w:rPr>
+        <w:t xml:space="preserve">Applied Regression, </w:t>
+      </w:r>
+      <w:r>
+        <w:rPr>
+          <w:rFonts w:ascii="Times New Roman" w:hAnsi="Times New Roman"/>
+          <w:sz w:val="24"/>
+          <w:szCs w:val="24"/>
+        </w:rPr>
+        <w:t>2016</w:t>
       </w:r>
       <w:r>
         <w:rPr>
@@ -1605,7 +1593,7 @@
           <w:sz w:val="24"/>
           <w:szCs w:val="24"/>
         </w:rPr>
-        <w:t>....................................</w:t>
+        <w:t>..................</w:t>
       </w:r>
       <w:r>
         <w:rPr>
@@ -1633,31 +1621,15 @@
           <w:sz w:val="24"/>
           <w:szCs w:val="24"/>
         </w:rPr>
-        <w:t xml:space="preserve">PSYCH 308 C </w:t>
-      </w:r>
-      <w:r>
-        <w:rPr>
-          <w:rFonts w:ascii="Times New Roman" w:hAnsi="Times New Roman"/>
-          <w:sz w:val="24"/>
-          <w:szCs w:val="24"/>
-        </w:rPr>
-        <w:t xml:space="preserve">Applied Regression, </w:t>
-      </w:r>
-      <w:r>
-        <w:rPr>
-          <w:rFonts w:ascii="Times New Roman" w:hAnsi="Times New Roman"/>
-          <w:sz w:val="24"/>
-          <w:szCs w:val="24"/>
-        </w:rPr>
-        <w:t>2016</w:t>
-      </w:r>
-      <w:r>
-        <w:rPr>
-          <w:rFonts w:ascii="Times New Roman" w:hAnsi="Times New Roman"/>
-          <w:sz w:val="24"/>
-          <w:szCs w:val="24"/>
-        </w:rPr>
-        <w:t>…..</w:t>
+        <w:t xml:space="preserve">PSYCH 308 D </w:t>
+      </w:r>
+      <w:r>
+        <w:rPr>
+          <w:rFonts w:ascii="Times New Roman" w:hAnsi="Times New Roman"/>
+          <w:sz w:val="24"/>
+          <w:szCs w:val="24"/>
+        </w:rPr>
+        <w:t>Categorical Data Analysis, 2016…..</w:t>
       </w:r>
       <w:r>
         <w:rPr>
@@ -1681,7 +1653,7 @@
           <w:sz w:val="24"/>
           <w:szCs w:val="24"/>
         </w:rPr>
-        <w:t>..................</w:t>
+        <w:t>.......</w:t>
       </w:r>
       <w:r>
         <w:rPr>
@@ -1695,6 +1667,98 @@
     <w:p>
       <w:pPr>
         <w:spacing w:line="276" w:lineRule="auto"/>
+        <w:jc w:val="left"/>
+        <w:rPr>
+          <w:rFonts w:ascii="Times New Roman" w:hAnsi="Times New Roman"/>
+          <w:sz w:val="24"/>
+          <w:szCs w:val="24"/>
+        </w:rPr>
+      </w:pPr>
+    </w:p>
+    <w:p>
+      <w:pPr>
+        <w:spacing w:line="276" w:lineRule="auto"/>
+        <w:jc w:val="left"/>
+        <w:rPr>
+          <w:rFonts w:ascii="Times New Roman" w:hAnsi="Times New Roman"/>
+          <w:b/>
+          <w:sz w:val="24"/>
+          <w:szCs w:val="24"/>
+          <w:shd w:val="clear" w:color="FFFFFF" w:fill="D9D9D9"/>
+        </w:rPr>
+      </w:pPr>
+      <w:r>
+        <w:rPr>
+          <w:rFonts w:ascii="Times New Roman" w:hAnsi="Times New Roman"/>
+          <w:b/>
+          <w:sz w:val="24"/>
+          <w:szCs w:val="24"/>
+          <w:shd w:val="clear" w:color="FFFFFF" w:fill="D9D9D9"/>
+        </w:rPr>
+        <w:t xml:space="preserve">PROFESSIONAL </w:t>
+      </w:r>
+      <w:r>
+        <w:rPr>
+          <w:rFonts w:ascii="Times New Roman" w:hAnsi="Times New Roman"/>
+          <w:b/>
+          <w:sz w:val="24"/>
+          <w:szCs w:val="24"/>
+          <w:shd w:val="clear" w:color="FFFFFF" w:fill="D9D9D9"/>
+        </w:rPr>
+        <w:t xml:space="preserve">EXPERIENCE                                                                      </w:t>
+      </w:r>
+    </w:p>
+    <w:p>
+      <w:pPr>
+        <w:spacing w:line="276" w:lineRule="auto"/>
+        <w:jc w:val="left"/>
+        <w:rPr>
+          <w:rFonts w:ascii="Times New Roman" w:hAnsi="Times New Roman"/>
+          <w:b/>
+          <w:sz w:val="24"/>
+          <w:szCs w:val="24"/>
+        </w:rPr>
+      </w:pPr>
+      <w:r>
+        <w:rPr>
+          <w:rFonts w:ascii="Times New Roman" w:hAnsi="Times New Roman"/>
+          <w:b/>
+          <w:sz w:val="24"/>
+          <w:szCs w:val="24"/>
+        </w:rPr>
+        <w:t>Research and Statistics Consultant, The Findings Group</w:t>
+      </w:r>
+      <w:r>
+        <w:rPr>
+          <w:rFonts w:ascii="Times New Roman" w:hAnsi="Times New Roman"/>
+          <w:b/>
+          <w:sz w:val="24"/>
+          <w:szCs w:val="24"/>
+        </w:rPr>
+        <w:t xml:space="preserve">                  </w:t>
+      </w:r>
+      <w:r>
+        <w:rPr>
+          <w:rFonts w:ascii="Times New Roman" w:hAnsi="Times New Roman"/>
+          <w:b/>
+          <w:sz w:val="24"/>
+          <w:szCs w:val="24"/>
+        </w:rPr>
+        <w:t xml:space="preserve">2019 - </w:t>
+      </w:r>
+      <w:r>
+        <w:rPr>
+          <w:rFonts w:ascii="Times New Roman" w:hAnsi="Times New Roman"/>
+          <w:b/>
+          <w:sz w:val="24"/>
+          <w:szCs w:val="24"/>
+        </w:rPr>
+        <w:t>2021</w:t>
+      </w:r>
+    </w:p>
+    <w:p>
+      <w:pPr>
+        <w:spacing w:line="276" w:lineRule="auto"/>
         <w:ind w:firstLine="720"/>
         <w:jc w:val="left"/>
         <w:rPr>
@@ -1706,130 +1770,6 @@
       <w:r>
         <w:rPr>
           <w:rFonts w:ascii="Times New Roman" w:hAnsi="Times New Roman"/>
-          <w:sz w:val="24"/>
-          <w:szCs w:val="24"/>
-        </w:rPr>
-        <w:t xml:space="preserve">PSYCH 308 D </w:t>
-      </w:r>
-      <w:r>
-        <w:rPr>
-          <w:rFonts w:ascii="Times New Roman" w:hAnsi="Times New Roman"/>
-          <w:sz w:val="24"/>
-          <w:szCs w:val="24"/>
-        </w:rPr>
-        <w:t>Categorical Data Analysis, 2016…..</w:t>
-      </w:r>
-      <w:r>
-        <w:rPr>
-          <w:rFonts w:ascii="Times New Roman" w:hAnsi="Times New Roman"/>
-          <w:sz w:val="24"/>
-          <w:szCs w:val="24"/>
-        </w:rPr>
-        <w:t>.</w:t>
-      </w:r>
-      <w:r>
-        <w:rPr>
-          <w:rFonts w:ascii="Times New Roman" w:hAnsi="Times New Roman"/>
-          <w:sz w:val="24"/>
-          <w:szCs w:val="24"/>
-        </w:rPr>
-        <w:t>.</w:t>
-      </w:r>
-      <w:r>
-        <w:rPr>
-          <w:rFonts w:ascii="Times New Roman" w:hAnsi="Times New Roman"/>
-          <w:sz w:val="24"/>
-          <w:szCs w:val="24"/>
-        </w:rPr>
-        <w:t>.......</w:t>
-      </w:r>
-      <w:r>
-        <w:rPr>
-          <w:rFonts w:ascii="Times New Roman" w:hAnsi="Times New Roman"/>
-          <w:sz w:val="24"/>
-          <w:szCs w:val="24"/>
-        </w:rPr>
-        <w:t xml:space="preserve"> Instructor: Dr. Andrew Conway</w:t>
-      </w:r>
-    </w:p>
-    <w:p>
-      <w:pPr>
-        <w:spacing w:line="276" w:lineRule="auto"/>
-        <w:jc w:val="left"/>
-        <w:rPr>
-          <w:rFonts w:ascii="Times New Roman" w:hAnsi="Times New Roman"/>
-          <w:sz w:val="24"/>
-          <w:szCs w:val="24"/>
-        </w:rPr>
-      </w:pPr>
-    </w:p>
-    <w:p>
-      <w:pPr>
-        <w:spacing w:line="276" w:lineRule="auto"/>
-        <w:jc w:val="left"/>
-        <w:rPr>
-          <w:rFonts w:ascii="Times New Roman" w:hAnsi="Times New Roman"/>
-          <w:b/>
-          <w:sz w:val="24"/>
-          <w:szCs w:val="24"/>
-          <w:shd w:val="clear" w:color="FFFFFF" w:fill="D9D9D9"/>
-        </w:rPr>
-      </w:pPr>
-      <w:r>
-        <w:rPr>
-          <w:rFonts w:ascii="Times New Roman" w:hAnsi="Times New Roman"/>
-          <w:b/>
-          <w:sz w:val="24"/>
-          <w:szCs w:val="24"/>
-          <w:shd w:val="clear" w:color="FFFFFF" w:fill="D9D9D9"/>
-        </w:rPr>
-        <w:t xml:space="preserve">WORK EXPERIENCE                                                                      </w:t>
-      </w:r>
-    </w:p>
-    <w:p>
-      <w:pPr>
-        <w:spacing w:line="276" w:lineRule="auto"/>
-        <w:jc w:val="left"/>
-        <w:rPr>
-          <w:rFonts w:ascii="Times New Roman" w:hAnsi="Times New Roman"/>
-          <w:b/>
-          <w:sz w:val="24"/>
-          <w:szCs w:val="24"/>
-        </w:rPr>
-      </w:pPr>
-      <w:r>
-        <w:rPr>
-          <w:rFonts w:ascii="Times New Roman" w:hAnsi="Times New Roman"/>
-          <w:b/>
-          <w:sz w:val="24"/>
-          <w:szCs w:val="24"/>
-        </w:rPr>
-        <w:t xml:space="preserve">Research and Statistics Consultant, The Findings Group, 2019 - </w:t>
-      </w:r>
-      <w:r>
-        <w:rPr>
-          <w:rFonts w:ascii="Times New Roman" w:hAnsi="Times New Roman"/>
-          <w:b/>
-          <w:sz w:val="24"/>
-          <w:szCs w:val="24"/>
-        </w:rPr>
-        <w:t>2021</w:t>
-      </w:r>
-    </w:p>
-    <w:p>
-      <w:pPr>
-        <w:spacing w:line="276" w:lineRule="auto"/>
-        <w:ind w:firstLine="720"/>
-        <w:jc w:val="left"/>
-        <w:rPr>
-          <w:rFonts w:ascii="Times New Roman" w:hAnsi="Times New Roman"/>
-          <w:sz w:val="24"/>
-          <w:szCs w:val="24"/>
-        </w:rPr>
-      </w:pPr>
-      <w:r>
-        <w:rPr>
-          <w:rFonts w:ascii="Times New Roman" w:hAnsi="Times New Roman"/>
           <w:b/>
           <w:sz w:val="24"/>
           <w:szCs w:val="24"/>
@@ -1842,18 +1782,8 @@
           <w:sz w:val="24"/>
           <w:szCs w:val="24"/>
         </w:rPr>
-        <w:t xml:space="preserve"> Tom </w:t>
-      </w:r>
-      <w:proofErr w:type="spellStart"/>
-      <w:r>
-        <w:rPr>
-          <w:rFonts w:ascii="Times New Roman" w:hAnsi="Times New Roman"/>
-          <w:sz w:val="24"/>
-          <w:szCs w:val="24"/>
-        </w:rPr>
-        <w:t>McKlin</w:t>
-      </w:r>
-      <w:proofErr w:type="spellEnd"/>
+        <w:t xml:space="preserve"> Tom McKlin</w:t>
+      </w:r>
     </w:p>
     <w:p>
       <w:pPr>
@@ -1877,7 +1807,15 @@
           <w:sz w:val="24"/>
           <w:szCs w:val="24"/>
         </w:rPr>
-        <w:t>Data analysis and visualization for program evaluation and research projects</w:t>
+        <w:t>Performed d</w:t>
+      </w:r>
+      <w:r>
+        <w:rPr>
+          <w:rFonts w:ascii="Times New Roman" w:hAnsi="Times New Roman"/>
+          <w:sz w:val="24"/>
+          <w:szCs w:val="24"/>
+        </w:rPr>
+        <w:t>ata analysis and visualization for program evaluation and research projects</w:t>
       </w:r>
       <w:r>
         <w:rPr>
@@ -1905,7 +1843,25 @@
           <w:sz w:val="24"/>
           <w:szCs w:val="24"/>
         </w:rPr>
-        <w:t>Data Analyzing Intern, The Real-Time Eating Activity and Children’s Health Lab, University of Southern California, 2016</w:t>
+        <w:t>Data Analy</w:t>
+      </w:r>
+      <w:r>
+        <w:rPr>
+          <w:rFonts w:ascii="Times New Roman" w:hAnsi="Times New Roman"/>
+          <w:b/>
+          <w:sz w:val="24"/>
+          <w:szCs w:val="24"/>
+        </w:rPr>
+        <w:t>sis</w:t>
+      </w:r>
+      <w:r>
+        <w:rPr>
+          <w:rFonts w:ascii="Times New Roman" w:hAnsi="Times New Roman"/>
+          <w:b/>
+          <w:sz w:val="24"/>
+          <w:szCs w:val="24"/>
+        </w:rPr>
+        <w:t xml:space="preserve"> Intern, The Real-Time Eating Activity and Children’s Health Lab, University of Southern California, 2016</w:t>
       </w:r>
     </w:p>
     <w:p>
@@ -1959,7 +1915,31 @@
           <w:sz w:val="24"/>
           <w:szCs w:val="24"/>
         </w:rPr>
-        <w:t>Data cleaning on longitudinal data of accelerate meter records and cortisol level in saliva.</w:t>
+        <w:t xml:space="preserve">Cleaned </w:t>
+      </w:r>
+      <w:r>
+        <w:rPr>
+          <w:rFonts w:ascii="Times New Roman" w:hAnsi="Times New Roman"/>
+          <w:sz w:val="24"/>
+          <w:szCs w:val="24"/>
+        </w:rPr>
+        <w:t xml:space="preserve">longitudinal data </w:t>
+      </w:r>
+      <w:r>
+        <w:rPr>
+          <w:rFonts w:ascii="Times New Roman" w:hAnsi="Times New Roman"/>
+          <w:sz w:val="24"/>
+          <w:szCs w:val="24"/>
+        </w:rPr>
+        <w:t>pertaining to</w:t>
+      </w:r>
+      <w:r>
+        <w:rPr>
+          <w:rFonts w:ascii="Times New Roman" w:hAnsi="Times New Roman"/>
+          <w:sz w:val="24"/>
+          <w:szCs w:val="24"/>
+        </w:rPr>
+        <w:t xml:space="preserve"> accelerate meter records and cortisol level in saliva.</w:t>
       </w:r>
     </w:p>
     <w:p>
@@ -1984,7 +1964,63 @@
           <w:sz w:val="24"/>
           <w:szCs w:val="24"/>
         </w:rPr>
-        <w:t>Survey Data Entry and Cleaning.</w:t>
+        <w:t>Performed s</w:t>
+      </w:r>
+      <w:r>
+        <w:rPr>
+          <w:rFonts w:ascii="Times New Roman" w:hAnsi="Times New Roman"/>
+          <w:sz w:val="24"/>
+          <w:szCs w:val="24"/>
+        </w:rPr>
+        <w:t xml:space="preserve">urvey </w:t>
+      </w:r>
+      <w:r>
+        <w:rPr>
+          <w:rFonts w:ascii="Times New Roman" w:hAnsi="Times New Roman"/>
+          <w:sz w:val="24"/>
+          <w:szCs w:val="24"/>
+        </w:rPr>
+        <w:t>d</w:t>
+      </w:r>
+      <w:r>
+        <w:rPr>
+          <w:rFonts w:ascii="Times New Roman" w:hAnsi="Times New Roman"/>
+          <w:sz w:val="24"/>
+          <w:szCs w:val="24"/>
+        </w:rPr>
+        <w:t xml:space="preserve">ata </w:t>
+      </w:r>
+      <w:r>
+        <w:rPr>
+          <w:rFonts w:ascii="Times New Roman" w:hAnsi="Times New Roman"/>
+          <w:sz w:val="24"/>
+          <w:szCs w:val="24"/>
+        </w:rPr>
+        <w:t>e</w:t>
+      </w:r>
+      <w:r>
+        <w:rPr>
+          <w:rFonts w:ascii="Times New Roman" w:hAnsi="Times New Roman"/>
+          <w:sz w:val="24"/>
+          <w:szCs w:val="24"/>
+        </w:rPr>
+        <w:t xml:space="preserve">ntry and </w:t>
+      </w:r>
+      <w:r>
+        <w:rPr>
+          <w:rFonts w:ascii="Times New Roman" w:hAnsi="Times New Roman"/>
+          <w:sz w:val="24"/>
+          <w:szCs w:val="24"/>
+        </w:rPr>
+        <w:t>c</w:t>
+      </w:r>
+      <w:r>
+        <w:rPr>
+          <w:rFonts w:ascii="Times New Roman" w:hAnsi="Times New Roman"/>
+          <w:sz w:val="24"/>
+          <w:szCs w:val="24"/>
+        </w:rPr>
+        <w:t>leaning.</w:t>
       </w:r>
     </w:p>
     <w:p>
@@ -2017,7 +2053,27 @@
           <w:szCs w:val="24"/>
           <w:shd w:val="clear" w:color="FFFFFF" w:fill="D9D9D9"/>
         </w:rPr>
-        <w:t xml:space="preserve">PUBLICATIONS/MANUSCRIPTS      </w:t>
+        <w:t>PUBLICATIONS/</w:t>
+      </w:r>
+      <w:r>
+        <w:rPr>
+          <w:rFonts w:ascii="Times New Roman" w:hAnsi="Times New Roman"/>
+          <w:b/>
+          <w:sz w:val="24"/>
+          <w:szCs w:val="24"/>
+          <w:shd w:val="clear" w:color="FFFFFF" w:fill="D9D9D9"/>
+        </w:rPr>
+        <w:t xml:space="preserve"> </w:t>
+      </w:r>
+      <w:r>
+        <w:rPr>
+          <w:rFonts w:ascii="Times New Roman" w:hAnsi="Times New Roman"/>
+          <w:b/>
+          <w:sz w:val="24"/>
+          <w:szCs w:val="24"/>
+          <w:shd w:val="clear" w:color="FFFFFF" w:fill="D9D9D9"/>
+        </w:rPr>
+        <w:t xml:space="preserve">MANUSCRIPTS      </w:t>
       </w:r>
       <w:r>
         <w:rPr>
@@ -2138,27 +2194,7 @@
           <w:sz w:val="24"/>
           <w:szCs w:val="24"/>
         </w:rPr>
-        <w:t xml:space="preserve"> Rosales, K. P., &amp; </w:t>
-      </w:r>
-      <w:proofErr w:type="spellStart"/>
-      <w:r>
-        <w:rPr>
-          <w:rFonts w:ascii="Times New Roman" w:hAnsi="Times New Roman"/>
-          <w:bCs/>
-          <w:sz w:val="24"/>
-          <w:szCs w:val="24"/>
-        </w:rPr>
-        <w:t>Snijder</w:t>
-      </w:r>
-      <w:proofErr w:type="spellEnd"/>
-      <w:r>
-        <w:rPr>
-          <w:rFonts w:ascii="Times New Roman" w:hAnsi="Times New Roman"/>
-          <w:bCs/>
-          <w:sz w:val="24"/>
-          <w:szCs w:val="24"/>
-        </w:rPr>
-        <w:t>, J. P. (2021). Individual differences in attention and intelligence: A united cognitive/psychometric approach. </w:t>
+        <w:t xml:space="preserve"> Rosales, K. P., &amp; Snijder, J. P. (2021). Individual differences in attention and intelligence: A united cognitive/psychometric approach. </w:t>
       </w:r>
       <w:r>
         <w:rPr>
@@ -2220,27 +2256,7 @@
           <w:sz w:val="24"/>
           <w:szCs w:val="24"/>
         </w:rPr>
-        <w:t xml:space="preserve">Ni, L., </w:t>
-      </w:r>
-      <w:proofErr w:type="spellStart"/>
-      <w:r>
-        <w:rPr>
-          <w:rFonts w:ascii="Times New Roman" w:hAnsi="Times New Roman"/>
-          <w:bCs/>
-          <w:sz w:val="24"/>
-          <w:szCs w:val="24"/>
-        </w:rPr>
-        <w:t>McKlin</w:t>
-      </w:r>
-      <w:proofErr w:type="spellEnd"/>
-      <w:r>
-        <w:rPr>
-          <w:rFonts w:ascii="Times New Roman" w:hAnsi="Times New Roman"/>
-          <w:bCs/>
-          <w:sz w:val="24"/>
-          <w:szCs w:val="24"/>
-        </w:rPr>
-        <w:t xml:space="preserve">, T., </w:t>
+        <w:t xml:space="preserve">Ni, L., McKlin, T., </w:t>
       </w:r>
       <w:r>
         <w:rPr>
@@ -2258,27 +2274,7 @@
           <w:sz w:val="24"/>
           <w:szCs w:val="24"/>
         </w:rPr>
-        <w:t xml:space="preserve"> Baskin, J., </w:t>
-      </w:r>
-      <w:proofErr w:type="spellStart"/>
-      <w:r>
-        <w:rPr>
-          <w:rFonts w:ascii="Times New Roman" w:hAnsi="Times New Roman"/>
-          <w:bCs/>
-          <w:sz w:val="24"/>
-          <w:szCs w:val="24"/>
-        </w:rPr>
-        <w:t>Bohrer</w:t>
-      </w:r>
-      <w:proofErr w:type="spellEnd"/>
-      <w:r>
-        <w:rPr>
-          <w:rFonts w:ascii="Times New Roman" w:hAnsi="Times New Roman"/>
-          <w:bCs/>
-          <w:sz w:val="24"/>
-          <w:szCs w:val="24"/>
-        </w:rPr>
-        <w:t>, J., &amp; Martin, A. (2021, March). Assessing Professional Identity of Computer Science Teachers: Design and Validation of the CS Teacher Identity Survey. In </w:t>
+        <w:t xml:space="preserve"> Baskin, J., Bohrer, J., &amp; Martin, A. (2021, March). Assessing Professional Identity of Computer Science Teachers: Design and Validation of the CS Teacher Identity Survey. In </w:t>
       </w:r>
       <w:r>
         <w:rPr>
@@ -2320,27 +2316,7 @@
           <w:sz w:val="24"/>
           <w:szCs w:val="24"/>
         </w:rPr>
-        <w:t xml:space="preserve">Ni, L., </w:t>
-      </w:r>
-      <w:proofErr w:type="spellStart"/>
-      <w:r>
-        <w:rPr>
-          <w:rFonts w:ascii="Times New Roman" w:hAnsi="Times New Roman"/>
-          <w:bCs/>
-          <w:sz w:val="24"/>
-          <w:szCs w:val="24"/>
-        </w:rPr>
-        <w:t>McKlin</w:t>
-      </w:r>
-      <w:proofErr w:type="spellEnd"/>
-      <w:r>
-        <w:rPr>
-          <w:rFonts w:ascii="Times New Roman" w:hAnsi="Times New Roman"/>
-          <w:bCs/>
-          <w:sz w:val="24"/>
-          <w:szCs w:val="24"/>
-        </w:rPr>
-        <w:t xml:space="preserve">, T., </w:t>
+        <w:t xml:space="preserve">Ni, L., McKlin, T., </w:t>
       </w:r>
       <w:r>
         <w:rPr>
@@ -2358,27 +2334,7 @@
           <w:sz w:val="24"/>
           <w:szCs w:val="24"/>
         </w:rPr>
-        <w:t xml:space="preserve">, Baskin, J., </w:t>
-      </w:r>
-      <w:proofErr w:type="spellStart"/>
-      <w:r>
-        <w:rPr>
-          <w:rFonts w:ascii="Times New Roman" w:hAnsi="Times New Roman"/>
-          <w:bCs/>
-          <w:sz w:val="24"/>
-          <w:szCs w:val="24"/>
-        </w:rPr>
-        <w:t>Bohrer</w:t>
-      </w:r>
-      <w:proofErr w:type="spellEnd"/>
-      <w:r>
-        <w:rPr>
-          <w:rFonts w:ascii="Times New Roman" w:hAnsi="Times New Roman"/>
-          <w:bCs/>
-          <w:sz w:val="24"/>
-          <w:szCs w:val="24"/>
-        </w:rPr>
-        <w:t>, J., &amp; Tian, Y. (2021, August). Understanding Professional Identity of Computer Science Teachers: Design of the Computer Science Teacher Identity Survey. In </w:t>
+        <w:t>, Baskin, J., Bohrer, J., &amp; Tian, Y. (2021, August). Understanding Professional Identity of Computer Science Teachers: Design of the Computer Science Teacher Identity Survey. In </w:t>
       </w:r>
       <w:r>
         <w:rPr>
@@ -2498,27 +2454,7 @@
           <w:sz w:val="24"/>
           <w:szCs w:val="24"/>
         </w:rPr>
-        <w:t xml:space="preserve">, </w:t>
-      </w:r>
-      <w:proofErr w:type="spellStart"/>
-      <w:r>
-        <w:rPr>
-          <w:rFonts w:ascii="Times New Roman" w:hAnsi="Times New Roman"/>
-          <w:bCs/>
-          <w:sz w:val="24"/>
-          <w:szCs w:val="24"/>
-        </w:rPr>
-        <w:t>McKlin</w:t>
-      </w:r>
-      <w:proofErr w:type="spellEnd"/>
-      <w:r>
-        <w:rPr>
-          <w:rFonts w:ascii="Times New Roman" w:hAnsi="Times New Roman"/>
-          <w:bCs/>
-          <w:sz w:val="24"/>
-          <w:szCs w:val="24"/>
-        </w:rPr>
-        <w:t xml:space="preserve">, T. (2021). </w:t>
+        <w:t xml:space="preserve">, McKlin, T. (2021). </w:t>
       </w:r>
       <w:r>
         <w:rPr>
@@ -2606,27 +2542,7 @@
           <w:sz w:val="24"/>
           <w:szCs w:val="24"/>
         </w:rPr>
-        <w:t xml:space="preserve"> Goring, S. A., &amp; </w:t>
-      </w:r>
-      <w:proofErr w:type="spellStart"/>
-      <w:r>
-        <w:rPr>
-          <w:rFonts w:ascii="Times New Roman" w:hAnsi="Times New Roman"/>
-          <w:bCs/>
-          <w:sz w:val="24"/>
-          <w:szCs w:val="24"/>
-        </w:rPr>
-        <w:t>Schmank</w:t>
-      </w:r>
-      <w:proofErr w:type="spellEnd"/>
-      <w:r>
-        <w:rPr>
-          <w:rFonts w:ascii="Times New Roman" w:hAnsi="Times New Roman"/>
-          <w:bCs/>
-          <w:sz w:val="24"/>
-          <w:szCs w:val="24"/>
-        </w:rPr>
-        <w:t>, C. (2020). The Struggle Is Real: Challenges and Solutions in Theory Building. </w:t>
+        <w:t xml:space="preserve"> Goring, S. A., &amp; Schmank, C. (2020). The Struggle Is Real: Challenges and Solutions in Theory Building. </w:t>
       </w:r>
       <w:r>
         <w:rPr>
@@ -2797,27 +2713,7 @@
           <w:sz w:val="24"/>
           <w:szCs w:val="24"/>
         </w:rPr>
-        <w:t xml:space="preserve">, &amp; </w:t>
-      </w:r>
-      <w:proofErr w:type="spellStart"/>
-      <w:r>
-        <w:rPr>
-          <w:rFonts w:ascii="Times New Roman" w:hAnsi="Times New Roman"/>
-          <w:bCs/>
-          <w:sz w:val="24"/>
-          <w:szCs w:val="24"/>
-        </w:rPr>
-        <w:t>Snijder</w:t>
-      </w:r>
-      <w:proofErr w:type="spellEnd"/>
-      <w:r>
-        <w:rPr>
-          <w:rFonts w:ascii="Times New Roman" w:hAnsi="Times New Roman"/>
-          <w:bCs/>
-          <w:sz w:val="24"/>
-          <w:szCs w:val="24"/>
-        </w:rPr>
-        <w:t xml:space="preserve">, J. (2019). </w:t>
+        <w:t xml:space="preserve">, &amp; Snijder, J. (2019). </w:t>
       </w:r>
       <w:r>
         <w:rPr>
@@ -2883,6 +2779,16 @@
           <w:szCs w:val="24"/>
           <w:shd w:val="clear" w:color="FFFFFF" w:fill="D9D9D9"/>
         </w:rPr>
+        <w:t>S</w:t>
+      </w:r>
+      <w:r>
+        <w:rPr>
+          <w:rFonts w:ascii="Times New Roman" w:hAnsi="Times New Roman"/>
+          <w:b/>
+          <w:sz w:val="24"/>
+          <w:szCs w:val="24"/>
+          <w:shd w:val="clear" w:color="FFFFFF" w:fill="D9D9D9"/>
+        </w:rPr>
         <w:t xml:space="preserve">  </w:t>
       </w:r>
       <w:r>
@@ -2954,27 +2860,7 @@
           <w:sz w:val="24"/>
           <w:szCs w:val="24"/>
         </w:rPr>
-        <w:t xml:space="preserve">Rosales, K. P., </w:t>
-      </w:r>
-      <w:proofErr w:type="spellStart"/>
-      <w:r>
-        <w:rPr>
-          <w:rFonts w:ascii="Times New Roman" w:hAnsi="Times New Roman"/>
-          <w:bCs/>
-          <w:sz w:val="24"/>
-          <w:szCs w:val="24"/>
-        </w:rPr>
-        <w:t>Snijder</w:t>
-      </w:r>
-      <w:proofErr w:type="spellEnd"/>
-      <w:r>
-        <w:rPr>
-          <w:rFonts w:ascii="Times New Roman" w:hAnsi="Times New Roman"/>
-          <w:bCs/>
-          <w:sz w:val="24"/>
-          <w:szCs w:val="24"/>
-        </w:rPr>
-        <w:t xml:space="preserve">, J., Kovacs, K., Kane, M. J., &amp; Conway, A. R. A. </w:t>
+        <w:t xml:space="preserve">Rosales, K. P., Snijder, J., Kovacs, K., Kane, M. J., &amp; Conway, A. R. A. </w:t>
       </w:r>
       <w:r>
         <w:rPr>
@@ -3099,27 +2985,7 @@
           <w:sz w:val="24"/>
           <w:szCs w:val="24"/>
         </w:rPr>
-        <w:t xml:space="preserve">, </w:t>
-      </w:r>
-      <w:proofErr w:type="spellStart"/>
-      <w:r>
-        <w:rPr>
-          <w:rFonts w:ascii="Times New Roman" w:hAnsi="Times New Roman"/>
-          <w:bCs/>
-          <w:sz w:val="24"/>
-          <w:szCs w:val="24"/>
-        </w:rPr>
-        <w:t>Snijder</w:t>
-      </w:r>
-      <w:proofErr w:type="spellEnd"/>
-      <w:r>
-        <w:rPr>
-          <w:rFonts w:ascii="Times New Roman" w:hAnsi="Times New Roman"/>
-          <w:bCs/>
-          <w:sz w:val="24"/>
-          <w:szCs w:val="24"/>
-        </w:rPr>
-        <w:t xml:space="preserve">, J., </w:t>
+        <w:t xml:space="preserve">, Snijder, J., </w:t>
       </w:r>
       <w:r>
         <w:rPr>
@@ -3456,27 +3322,7 @@
           <w:sz w:val="24"/>
           <w:szCs w:val="24"/>
         </w:rPr>
-        <w:t xml:space="preserve">Kovacs, K., Conway, A. R. A., </w:t>
-      </w:r>
-      <w:proofErr w:type="spellStart"/>
-      <w:r>
-        <w:rPr>
-          <w:rFonts w:ascii="Times New Roman" w:hAnsi="Times New Roman"/>
-          <w:bCs/>
-          <w:sz w:val="24"/>
-          <w:szCs w:val="24"/>
-        </w:rPr>
-        <w:t>Snijder</w:t>
-      </w:r>
-      <w:proofErr w:type="spellEnd"/>
-      <w:r>
-        <w:rPr>
-          <w:rFonts w:ascii="Times New Roman" w:hAnsi="Times New Roman"/>
-          <w:bCs/>
-          <w:sz w:val="24"/>
-          <w:szCs w:val="24"/>
-        </w:rPr>
-        <w:t xml:space="preserve">, J., &amp; </w:t>
+        <w:t xml:space="preserve">Kovacs, K., Conway, A. R. A., Snijder, J., &amp; </w:t>
       </w:r>
       <w:r>
         <w:rPr>
@@ -4534,22 +4380,28 @@
         </w:rPr>
         <w:t xml:space="preserve">R, SPSS, AMOS, </w:t>
       </w:r>
-      <w:proofErr w:type="spellStart"/>
       <w:r>
         <w:rPr>
           <w:rFonts w:ascii="Times New Roman" w:hAnsi="Times New Roman" w:cs="Times New Roman"/>
           <w:sz w:val="24"/>
           <w:szCs w:val="24"/>
         </w:rPr>
-        <w:t>Mplus</w:t>
-      </w:r>
-      <w:proofErr w:type="spellEnd"/>
+        <w:t xml:space="preserve">Mplus, </w:t>
+      </w:r>
       <w:r>
         <w:rPr>
           <w:rFonts w:ascii="Times New Roman" w:hAnsi="Times New Roman" w:cs="Times New Roman"/>
           <w:sz w:val="24"/>
           <w:szCs w:val="24"/>
         </w:rPr>
+        <w:t>C, Python</w:t>
+      </w:r>
+      <w:r>
+        <w:rPr>
+          <w:rFonts w:ascii="Times New Roman" w:hAnsi="Times New Roman" w:cs="Times New Roman"/>
+          <w:sz w:val="24"/>
+          <w:szCs w:val="24"/>
+        </w:rPr>
         <w:t xml:space="preserve">, </w:t>
       </w:r>
       <w:r>
@@ -4558,7 +4410,7 @@
           <w:sz w:val="24"/>
           <w:szCs w:val="24"/>
         </w:rPr>
-        <w:t>C, Python</w:t>
+        <w:t xml:space="preserve">Markdown, </w:t>
       </w:r>
       <w:r>
         <w:rPr>
@@ -4566,7 +4418,7 @@
           <w:sz w:val="24"/>
           <w:szCs w:val="24"/>
         </w:rPr>
-        <w:t xml:space="preserve">, </w:t>
+        <w:t>HTML</w:t>
       </w:r>
       <w:r>
         <w:rPr>
@@ -4574,37 +4426,8 @@
           <w:sz w:val="24"/>
           <w:szCs w:val="24"/>
         </w:rPr>
-        <w:t xml:space="preserve">Markdown, </w:t>
-      </w:r>
-      <w:r>
-        <w:rPr>
-          <w:rFonts w:ascii="Times New Roman" w:hAnsi="Times New Roman" w:cs="Times New Roman"/>
-          <w:sz w:val="24"/>
-          <w:szCs w:val="24"/>
-        </w:rPr>
-        <w:t>HTML</w:t>
-      </w:r>
-      <w:r>
-        <w:rPr>
-          <w:rFonts w:ascii="Times New Roman" w:hAnsi="Times New Roman" w:cs="Times New Roman"/>
-          <w:sz w:val="24"/>
-          <w:szCs w:val="24"/>
-        </w:rPr>
         <w:t>.</w:t>
       </w:r>
-    </w:p>
-    <w:p>
-      <w:pPr>
-        <w:spacing w:line="276" w:lineRule="auto"/>
-        <w:jc w:val="left"/>
-        <w:rPr>
-          <w:rFonts w:ascii="Times New Roman" w:hAnsi="Times New Roman"/>
-          <w:b/>
-          <w:sz w:val="24"/>
-          <w:szCs w:val="24"/>
-          <w:shd w:val="clear" w:color="FFFFFF" w:fill="D9D9D9"/>
-        </w:rPr>
-      </w:pPr>
     </w:p>
     <w:p>
       <w:pPr>
@@ -5732,6 +5555,102 @@
       <w:szCs w:val="24"/>
     </w:rPr>
   </w:style>
+  <w:style w:type="paragraph" w:styleId="Revision">
+    <w:name w:val="Revision"/>
+    <w:hidden/>
+    <w:uiPriority w:val="99"/>
+    <w:semiHidden/>
+    <w:rsid w:val="00C31E93"/>
+  </w:style>
+  <w:style w:type="character" w:styleId="FollowedHyperlink">
+    <w:name w:val="FollowedHyperlink"/>
+    <w:basedOn w:val="DefaultParagraphFont"/>
+    <w:uiPriority w:val="99"/>
+    <w:semiHidden/>
+    <w:unhideWhenUsed/>
+    <w:rsid w:val="00C31E93"/>
+    <w:rPr>
+      <w:color w:val="954F72" w:themeColor="followedHyperlink"/>
+      <w:u w:val="single"/>
+    </w:rPr>
+  </w:style>
+  <w:style w:type="character" w:styleId="UnresolvedMention">
+    <w:name w:val="Unresolved Mention"/>
+    <w:basedOn w:val="DefaultParagraphFont"/>
+    <w:uiPriority w:val="99"/>
+    <w:semiHidden/>
+    <w:unhideWhenUsed/>
+    <w:rsid w:val="00401B7B"/>
+    <w:rPr>
+      <w:color w:val="605E5C"/>
+      <w:shd w:val="clear" w:color="auto" w:fill="E1DFDD"/>
+    </w:rPr>
+  </w:style>
+  <w:style w:type="character" w:styleId="CommentReference">
+    <w:name w:val="annotation reference"/>
+    <w:basedOn w:val="DefaultParagraphFont"/>
+    <w:uiPriority w:val="99"/>
+    <w:semiHidden/>
+    <w:unhideWhenUsed/>
+    <w:rsid w:val="000A592F"/>
+    <w:rPr>
+      <w:sz w:val="16"/>
+      <w:szCs w:val="16"/>
+    </w:rPr>
+  </w:style>
+  <w:style w:type="paragraph" w:styleId="CommentText">
+    <w:name w:val="annotation text"/>
+    <w:basedOn w:val="Normal"/>
+    <w:link w:val="CommentTextChar"/>
+    <w:uiPriority w:val="99"/>
+    <w:semiHidden/>
+    <w:unhideWhenUsed/>
+    <w:rsid w:val="000A592F"/>
+    <w:rPr>
+      <w:sz w:val="20"/>
+      <w:szCs w:val="20"/>
+    </w:rPr>
+  </w:style>
+  <w:style w:type="character" w:customStyle="1" w:styleId="CommentTextChar">
+    <w:name w:val="Comment Text Char"/>
+    <w:basedOn w:val="DefaultParagraphFont"/>
+    <w:link w:val="CommentText"/>
+    <w:uiPriority w:val="99"/>
+    <w:semiHidden/>
+    <w:rsid w:val="000A592F"/>
+    <w:rPr>
+      <w:sz w:val="20"/>
+      <w:szCs w:val="20"/>
+    </w:rPr>
+  </w:style>
+  <w:style w:type="paragraph" w:styleId="CommentSubject">
+    <w:name w:val="annotation subject"/>
+    <w:basedOn w:val="CommentText"/>
+    <w:next w:val="CommentText"/>
+    <w:link w:val="CommentSubjectChar"/>
+    <w:uiPriority w:val="99"/>
+    <w:semiHidden/>
+    <w:unhideWhenUsed/>
+    <w:rsid w:val="000A592F"/>
+    <w:rPr>
+      <w:b/>
+      <w:bCs/>
+    </w:rPr>
+  </w:style>
+  <w:style w:type="character" w:customStyle="1" w:styleId="CommentSubjectChar">
+    <w:name w:val="Comment Subject Char"/>
+    <w:basedOn w:val="CommentTextChar"/>
+    <w:link w:val="CommentSubject"/>
+    <w:uiPriority w:val="99"/>
+    <w:semiHidden/>
+    <w:rsid w:val="000A592F"/>
+    <w:rPr>
+      <w:b/>
+      <w:bCs/>
+      <w:sz w:val="20"/>
+      <w:szCs w:val="20"/>
+    </w:rPr>
+  </w:style>
 </w:styles>
 </file>
 
@@ -6006,6 +5925,12 @@
 </file>
 
 <file path=customXml/item2.xml><?xml version="1.0" encoding="utf-8"?>
+<p:properties xmlns:p="http://schemas.microsoft.com/office/2006/metadata/properties" xmlns:xsi="http://www.w3.org/2001/XMLSchema-instance" xmlns:pc="http://schemas.microsoft.com/office/infopath/2007/PartnerControls">
+  <documentManagement/>
+</p:properties>
+</file>
+
+<file path=customXml/item3.xml><?xml version="1.0" encoding="utf-8"?>
 <ct:contentTypeSchema xmlns:ct="http://schemas.microsoft.com/office/2006/metadata/contentType" xmlns:ma="http://schemas.microsoft.com/office/2006/metadata/properties/metaAttributes" ct:_="" ma:_="" ma:contentTypeName="Document" ma:contentTypeID="0x010100E7CDC4B63C69334489AA267258C943CF" ma:contentTypeVersion="12" ma:contentTypeDescription="Create a new document." ma:contentTypeScope="" ma:versionID="fd1c7f006acf345327a79893b698683d">
   <xsd:schema xmlns:xsd="http://www.w3.org/2001/XMLSchema" xmlns:xs="http://www.w3.org/2001/XMLSchema" xmlns:p="http://schemas.microsoft.com/office/2006/metadata/properties" xmlns:ns3="fb3e4e7b-8460-449b-8c34-7f2b0712ce74" xmlns:ns4="b945c122-b1bb-4069-a020-e0f1ad3fcfae" targetNamespace="http://schemas.microsoft.com/office/2006/metadata/properties" ma:root="true" ma:fieldsID="57c9a02981dc0e512d75e7e0330afc7b" ns3:_="" ns4:_="">
     <xsd:import namespace="fb3e4e7b-8460-449b-8c34-7f2b0712ce74"/>
@@ -6222,12 +6147,6 @@
 </ct:contentTypeSchema>
 </file>
 
-<file path=customXml/item3.xml><?xml version="1.0" encoding="utf-8"?>
-<p:properties xmlns:p="http://schemas.microsoft.com/office/2006/metadata/properties" xmlns:xsi="http://www.w3.org/2001/XMLSchema-instance" xmlns:pc="http://schemas.microsoft.com/office/infopath/2007/PartnerControls">
-  <documentManagement/>
-</p:properties>
-</file>
-
 <file path=customXml/itemProps1.xml><?xml version="1.0" encoding="utf-8"?>
 <ds:datastoreItem xmlns:ds="http://schemas.openxmlformats.org/officeDocument/2006/customXml" ds:itemID="{E5813FE8-B420-41BC-B3A8-624F20E1C00C}">
   <ds:schemaRefs>
@@ -6237,6 +6156,15 @@
 </file>
 
 <file path=customXml/itemProps2.xml><?xml version="1.0" encoding="utf-8"?>
+<ds:datastoreItem xmlns:ds="http://schemas.openxmlformats.org/officeDocument/2006/customXml" ds:itemID="{9C1BD6F7-BEB9-45FD-81A3-350E2F7120E1}">
+  <ds:schemaRefs>
+    <ds:schemaRef ds:uri="http://schemas.microsoft.com/office/2006/metadata/properties"/>
+    <ds:schemaRef ds:uri="http://schemas.microsoft.com/office/infopath/2007/PartnerControls"/>
+  </ds:schemaRefs>
+</ds:datastoreItem>
+</file>
+
+<file path=customXml/itemProps3.xml><?xml version="1.0" encoding="utf-8"?>
 <ds:datastoreItem xmlns:ds="http://schemas.openxmlformats.org/officeDocument/2006/customXml" ds:itemID="{4EF822DD-F95B-4E02-A670-EF989CA41041}">
   <ds:schemaRefs>
     <ds:schemaRef ds:uri="http://schemas.microsoft.com/office/2006/metadata/contentType"/>
@@ -6253,13 +6181,4 @@
     <ds:schemaRef ds:uri="http://schemas.microsoft.com/internal/obd"/>
   </ds:schemaRefs>
 </ds:datastoreItem>
-</file>
-
-<file path=customXml/itemProps3.xml><?xml version="1.0" encoding="utf-8"?>
-<ds:datastoreItem xmlns:ds="http://schemas.openxmlformats.org/officeDocument/2006/customXml" ds:itemID="{9C1BD6F7-BEB9-45FD-81A3-350E2F7120E1}">
-  <ds:schemaRefs>
-    <ds:schemaRef ds:uri="http://schemas.microsoft.com/office/2006/metadata/properties"/>
-    <ds:schemaRef ds:uri="http://schemas.microsoft.com/office/infopath/2007/PartnerControls"/>
-  </ds:schemaRefs>
-</ds:datastoreItem>
 </file>
</xml_diff>